<commit_message>
Added some examples privided by Kastgelic.
</commit_message>
<xml_diff>
--- a/src/main/java/Exercise_1/04_lav03_vaja.docx
+++ b/src/main/java/Exercise_1/04_lav03_vaja.docx
@@ -1313,6 +1313,7 @@
       </w:pPr>
       <w:r>
         <w:rPr>
+          <w:noProof/>
           <w:sz w:val="20"/>
           <w:szCs w:val="20"/>
         </w:rPr>
@@ -1687,6 +1688,9 @@
         </w:rPr>
       </w:pPr>
       <w:r>
+        <w:rPr>
+          <w:noProof/>
+        </w:rPr>
         <w:drawing>
           <wp:inline distT="0" distB="0" distL="0" distR="0" wp14:anchorId="421EA551" wp14:editId="72080D7D">
             <wp:extent cx="5760720" cy="1451610"/>
@@ -1794,6 +1798,7 @@
       </w:pPr>
       <w:r>
         <w:rPr>
+          <w:noProof/>
           <w:sz w:val="20"/>
           <w:szCs w:val="20"/>
         </w:rPr>
@@ -1982,6 +1987,7 @@
       </w:pPr>
       <w:r>
         <w:rPr>
+          <w:noProof/>
           <w:sz w:val="20"/>
           <w:szCs w:val="20"/>
         </w:rPr>
@@ -2210,6 +2216,7 @@
       <w:r>
         <w:rPr>
           <w:rFonts w:ascii="Consolas" w:hAnsi="Consolas"/>
+          <w:noProof/>
           <w:sz w:val="18"/>
           <w:szCs w:val="18"/>
         </w:rPr>
@@ -2443,6 +2450,7 @@
       <w:r>
         <w:rPr>
           <w:rFonts w:ascii="Consolas" w:hAnsi="Consolas"/>
+          <w:noProof/>
           <w:sz w:val="18"/>
           <w:szCs w:val="18"/>
         </w:rPr>
@@ -2653,6 +2661,7 @@
       </w:pPr>
       <w:r>
         <w:rPr>
+          <w:noProof/>
           <w:sz w:val="20"/>
           <w:szCs w:val="20"/>
         </w:rPr>
@@ -2884,6 +2893,7 @@
       <w:r>
         <w:rPr>
           <w:rFonts w:ascii="Courier New" w:hAnsi="Courier New" w:cs="Courier New"/>
+          <w:noProof/>
           <w:sz w:val="20"/>
           <w:szCs w:val="20"/>
         </w:rPr>
@@ -3095,6 +3105,7 @@
       <w:r>
         <w:rPr>
           <w:rFonts w:ascii="Consolas" w:hAnsi="Consolas"/>
+          <w:noProof/>
           <w:sz w:val="18"/>
           <w:szCs w:val="18"/>
         </w:rPr>
@@ -3270,6 +3281,7 @@
       <w:r>
         <w:rPr>
           <w:rFonts w:ascii="Consolas" w:hAnsi="Consolas"/>
+          <w:noProof/>
           <w:sz w:val="18"/>
           <w:szCs w:val="18"/>
         </w:rPr>
@@ -3319,6 +3331,58 @@
           <w:szCs w:val="18"/>
         </w:rPr>
       </w:pPr>
+      <w:r>
+        <w:rPr>
+          <w:rFonts w:ascii="Consolas" w:hAnsi="Consolas"/>
+          <w:sz w:val="18"/>
+          <w:szCs w:val="18"/>
+        </w:rPr>
+        <w:drawing>
+          <wp:inline distT="0" distB="0" distL="0" distR="0" wp14:anchorId="5E13DDF0" wp14:editId="12E47237">
+            <wp:extent cx="4086225" cy="1298470"/>
+            <wp:effectExtent l="0" t="0" r="0" b="0"/>
+            <wp:docPr id="570838239" name="Picture 1" descr="A screen shot of a computer code&#10;&#10;Description automatically generated"/>
+            <wp:cNvGraphicFramePr>
+              <a:graphicFrameLocks xmlns:a="http://schemas.openxmlformats.org/drawingml/2006/main" noChangeAspect="1"/>
+            </wp:cNvGraphicFramePr>
+            <a:graphic xmlns:a="http://schemas.openxmlformats.org/drawingml/2006/main">
+              <a:graphicData uri="http://schemas.openxmlformats.org/drawingml/2006/picture">
+                <pic:pic xmlns:pic="http://schemas.openxmlformats.org/drawingml/2006/picture">
+                  <pic:nvPicPr>
+                    <pic:cNvPr id="570838239" name="Picture 1" descr="A screen shot of a computer code&#10;&#10;Description automatically generated"/>
+                    <pic:cNvPicPr/>
+                  </pic:nvPicPr>
+                  <pic:blipFill>
+                    <a:blip r:embed="rId25"/>
+                    <a:stretch>
+                      <a:fillRect/>
+                    </a:stretch>
+                  </pic:blipFill>
+                  <pic:spPr>
+                    <a:xfrm>
+                      <a:off x="0" y="0"/>
+                      <a:ext cx="4102797" cy="1303736"/>
+                    </a:xfrm>
+                    <a:prstGeom prst="rect">
+                      <a:avLst/>
+                    </a:prstGeom>
+                  </pic:spPr>
+                </pic:pic>
+              </a:graphicData>
+            </a:graphic>
+          </wp:inline>
+        </w:drawing>
+      </w:r>
+    </w:p>
+    <w:p>
+      <w:pPr>
+        <w:pStyle w:val="NoSpacing"/>
+        <w:rPr>
+          <w:rFonts w:ascii="Consolas" w:hAnsi="Consolas"/>
+          <w:sz w:val="18"/>
+          <w:szCs w:val="18"/>
+        </w:rPr>
+      </w:pPr>
     </w:p>
     <w:p>
       <w:pPr>
@@ -3415,8 +3479,8 @@
       </w:r>
     </w:p>
     <w:sectPr>
-      <w:headerReference w:type="default" r:id="rId25"/>
-      <w:footerReference w:type="default" r:id="rId26"/>
+      <w:headerReference w:type="default" r:id="rId26"/>
+      <w:footerReference w:type="default" r:id="rId27"/>
       <w:pgSz w:w="11906" w:h="16838"/>
       <w:pgMar w:top="1417" w:right="1417" w:bottom="1417" w:left="1417" w:header="708" w:footer="708" w:gutter="0"/>
       <w:cols w:space="708"/>

</xml_diff>